<commit_message>
Completed FINAL documentation for submission
</commit_message>
<xml_diff>
--- a/Documentation/Development Plan.docx
+++ b/Documentation/Development Plan.docx
@@ -4,6 +4,54 @@
   <w:body>
     <w:p>
       <w:r>
+        <w:rPr>
+          <w:noProof/>
+        </w:rPr>
+        <w:drawing>
+          <wp:inline distT="0" distB="0" distL="0" distR="0" wp14:anchorId="120B6D2B" wp14:editId="0D8B5268">
+            <wp:extent cx="5731510" cy="8765540"/>
+            <wp:effectExtent l="0" t="0" r="2540" b="0"/>
+            <wp:docPr id="90" name="Picture 90"/>
+            <wp:cNvGraphicFramePr>
+              <a:graphicFrameLocks xmlns:a="http://schemas.openxmlformats.org/drawingml/2006/main" noChangeAspect="1"/>
+            </wp:cNvGraphicFramePr>
+            <a:graphic xmlns:a="http://schemas.openxmlformats.org/drawingml/2006/main">
+              <a:graphicData uri="http://schemas.openxmlformats.org/drawingml/2006/picture">
+                <pic:pic xmlns:pic="http://schemas.openxmlformats.org/drawingml/2006/picture">
+                  <pic:nvPicPr>
+                    <pic:cNvPr id="1" name=""/>
+                    <pic:cNvPicPr/>
+                  </pic:nvPicPr>
+                  <pic:blipFill>
+                    <a:blip r:embed="rId5"/>
+                    <a:stretch>
+                      <a:fillRect/>
+                    </a:stretch>
+                  </pic:blipFill>
+                  <pic:spPr>
+                    <a:xfrm>
+                      <a:off x="0" y="0"/>
+                      <a:ext cx="5731510" cy="8765540"/>
+                    </a:xfrm>
+                    <a:prstGeom prst="rect">
+                      <a:avLst/>
+                    </a:prstGeom>
+                  </pic:spPr>
+                </pic:pic>
+              </a:graphicData>
+            </a:graphic>
+          </wp:inline>
+        </w:drawing>
+      </w:r>
+      <w:bookmarkStart w:id="0" w:name="_GoBack"/>
+      <w:bookmarkEnd w:id="0"/>
+      <w:r>
+        <w:br w:type="page"/>
+      </w:r>
+    </w:p>
+    <w:p>
+      <w:r>
+        <w:lastRenderedPageBreak/>
         <w:t>SENG2050 – Assessment 3</w:t>
       </w:r>
     </w:p>
@@ -35,7 +83,7 @@
                     </pic:cNvPicPr>
                   </pic:nvPicPr>
                   <pic:blipFill>
-                    <a:blip r:embed="rId5">
+                    <a:blip r:embed="rId6">
                       <a:extLst>
                         <a:ext uri="{28A0092B-C50C-407E-A947-70E740481C1C}">
                           <a14:useLocalDpi xmlns:a14="http://schemas.microsoft.com/office/drawing/2010/main" val="0"/>
@@ -98,8 +146,6 @@
       <w:r>
         <w:t xml:space="preserve"> Database</w:t>
       </w:r>
-      <w:bookmarkStart w:id="0" w:name="_GoBack"/>
-      <w:bookmarkEnd w:id="0"/>
     </w:p>
     <w:p>
       <w:pPr>

</xml_diff>